<commit_message>
Develop work schedule in accordance with labs
</commit_message>
<xml_diff>
--- a/Тех. задание.docx
+++ b/Тех. задание.docx
@@ -2063,9 +2063,23 @@
         </w:rPr>
       </w:pPr>
     </w:p>
+    <w:p>
+      <w:pPr>
+        <w:pStyle w:val="PlainText"/>
+        <w:spacing w:line="240" w:lineRule="auto"/>
+        <w:ind w:left="0" w:firstLine="0"/>
+        <w:rPr>
+          <w:rFonts w:ascii="Times New Roman" w:hAnsi="Times New Roman"/>
+          <w:sz w:val="6"/>
+          <w:szCs w:val="2"/>
+        </w:rPr>
+      </w:pPr>
+      <w:bookmarkStart w:id="13" w:name="_GoBack"/>
+      <w:bookmarkEnd w:id="13"/>
+    </w:p>
     <w:tbl>
       <w:tblPr>
-        <w:tblW w:w="0" w:type="auto"/>
+        <w:tblW w:w="9582" w:type="dxa"/>
         <w:jc w:val="center"/>
         <w:tblBorders>
           <w:top w:val="single" w:sz="4" w:space="0" w:color="auto"/>
@@ -2079,10 +2093,10 @@
         <w:tblLook w:val="04A0" w:firstRow="1" w:lastRow="0" w:firstColumn="1" w:lastColumn="0" w:noHBand="0" w:noVBand="1"/>
       </w:tblPr>
       <w:tblGrid>
-        <w:gridCol w:w="1116"/>
+        <w:gridCol w:w="733"/>
         <w:gridCol w:w="3544"/>
-        <w:gridCol w:w="1701"/>
-        <w:gridCol w:w="3041"/>
+        <w:gridCol w:w="1417"/>
+        <w:gridCol w:w="3888"/>
       </w:tblGrid>
       <w:tr>
         <w:trPr>
@@ -2091,7 +2105,7 @@
         </w:trPr>
         <w:tc>
           <w:tcPr>
-            <w:tcW w:w="1116" w:type="dxa"/>
+            <w:tcW w:w="733" w:type="dxa"/>
             <w:tcBorders>
               <w:top w:val="single" w:sz="4" w:space="0" w:color="auto"/>
               <w:left w:val="single" w:sz="4" w:space="0" w:color="auto"/>
@@ -2103,6 +2117,7 @@
           <w:p>
             <w:pPr>
               <w:pStyle w:val="a4"/>
+              <w:ind w:left="-12" w:right="-103"/>
               <w:rPr>
                 <w:sz w:val="24"/>
                 <w:lang w:eastAsia="en-US"/>
@@ -2147,7 +2162,7 @@
         </w:tc>
         <w:tc>
           <w:tcPr>
-            <w:tcW w:w="1701" w:type="dxa"/>
+            <w:tcW w:w="1417" w:type="dxa"/>
             <w:tcBorders>
               <w:top w:val="single" w:sz="4" w:space="0" w:color="auto"/>
               <w:left w:val="single" w:sz="4" w:space="0" w:color="auto"/>
@@ -2175,7 +2190,7 @@
         </w:tc>
         <w:tc>
           <w:tcPr>
-            <w:tcW w:w="3041" w:type="dxa"/>
+            <w:tcW w:w="3888" w:type="dxa"/>
             <w:tcBorders>
               <w:top w:val="single" w:sz="4" w:space="0" w:color="auto"/>
               <w:left w:val="single" w:sz="4" w:space="0" w:color="auto"/>
@@ -2209,30 +2224,27 @@
         </w:trPr>
         <w:tc>
           <w:tcPr>
-            <w:tcW w:w="1116" w:type="dxa"/>
+            <w:tcW w:w="733" w:type="dxa"/>
             <w:tcBorders>
               <w:top w:val="single" w:sz="4" w:space="0" w:color="auto"/>
               <w:left w:val="single" w:sz="4" w:space="0" w:color="auto"/>
               <w:bottom w:val="single" w:sz="4" w:space="0" w:color="auto"/>
               <w:right w:val="single" w:sz="4" w:space="0" w:color="auto"/>
             </w:tcBorders>
-            <w:hideMark/>
           </w:tcPr>
           <w:p>
             <w:pPr>
               <w:pStyle w:val="a4"/>
-              <w:rPr>
-                <w:sz w:val="24"/>
-                <w:lang w:eastAsia="en-US"/>
-              </w:rPr>
-            </w:pPr>
-            <w:r>
-              <w:rPr>
-                <w:sz w:val="24"/>
-                <w:lang w:eastAsia="en-US"/>
-              </w:rPr>
-              <w:t>1</w:t>
-            </w:r>
+              <w:numPr>
+                <w:ilvl w:val="0"/>
+                <w:numId w:val="12"/>
+              </w:numPr>
+              <w:ind w:left="-12" w:right="-103" w:firstLine="0"/>
+              <w:rPr>
+                <w:sz w:val="24"/>
+                <w:lang w:eastAsia="en-US"/>
+              </w:rPr>
+            </w:pPr>
           </w:p>
         </w:tc>
         <w:tc>
@@ -2259,13 +2271,20 @@
                 <w:sz w:val="24"/>
                 <w:lang w:eastAsia="en-US"/>
               </w:rPr>
-              <w:t>Изучение предметной области. Проектирование системы. Разработка предложений по реализации системы.</w:t>
+              <w:t xml:space="preserve">Изучение предметной области. </w:t>
+            </w:r>
+            <w:r>
+              <w:rPr>
+                <w:sz w:val="24"/>
+                <w:lang w:eastAsia="en-US"/>
+              </w:rPr>
+              <w:t>Разработка технического задания на программный продукт.</w:t>
             </w:r>
           </w:p>
         </w:tc>
         <w:tc>
           <w:tcPr>
-            <w:tcW w:w="1701" w:type="dxa"/>
+            <w:tcW w:w="1417" w:type="dxa"/>
             <w:tcBorders>
               <w:top w:val="single" w:sz="4" w:space="0" w:color="auto"/>
               <w:left w:val="single" w:sz="4" w:space="0" w:color="auto"/>
@@ -2287,13 +2306,27 @@
                 <w:sz w:val="24"/>
                 <w:lang w:eastAsia="en-US"/>
               </w:rPr>
-              <w:t>01.09.2017-28.09.2017</w:t>
+              <w:t>01.09.2017-</w:t>
+            </w:r>
+            <w:r>
+              <w:rPr>
+                <w:sz w:val="24"/>
+                <w:lang w:eastAsia="en-US"/>
+              </w:rPr>
+              <w:t>15</w:t>
+            </w:r>
+            <w:r>
+              <w:rPr>
+                <w:sz w:val="24"/>
+                <w:lang w:eastAsia="en-US"/>
+              </w:rPr>
+              <w:t>.09.2017</w:t>
             </w:r>
           </w:p>
         </w:tc>
         <w:tc>
           <w:tcPr>
-            <w:tcW w:w="3041" w:type="dxa"/>
+            <w:tcW w:w="3888" w:type="dxa"/>
             <w:tcBorders>
               <w:top w:val="single" w:sz="4" w:space="0" w:color="auto"/>
               <w:left w:val="single" w:sz="4" w:space="0" w:color="auto"/>
@@ -2305,45 +2338,18 @@
           <w:p>
             <w:pPr>
               <w:pStyle w:val="colth"/>
-              <w:rPr>
-                <w:sz w:val="24"/>
-                <w:lang w:eastAsia="en-US"/>
-              </w:rPr>
-            </w:pPr>
-            <w:r>
-              <w:rPr>
-                <w:sz w:val="24"/>
-                <w:lang w:eastAsia="en-US"/>
-              </w:rPr>
-              <w:t>Предложения по работе системы. Акт</w:t>
-            </w:r>
-            <w:r>
-              <w:rPr>
-                <w:sz w:val="24"/>
-                <w:lang w:eastAsia="en-US"/>
-              </w:rPr>
-              <w:t xml:space="preserve"> </w:t>
-            </w:r>
-            <w:r>
-              <w:rPr>
-                <w:sz w:val="24"/>
-                <w:lang w:eastAsia="en-US"/>
-              </w:rPr>
-              <w:t>сдачи</w:t>
-            </w:r>
-            <w:r>
-              <w:rPr>
-                <w:sz w:val="24"/>
-                <w:lang w:eastAsia="en-US"/>
-              </w:rPr>
-              <w:t>-</w:t>
-            </w:r>
-            <w:r>
-              <w:rPr>
-                <w:sz w:val="24"/>
-                <w:lang w:eastAsia="en-US"/>
-              </w:rPr>
-              <w:t>приемки.</w:t>
+              <w:jc w:val="left"/>
+              <w:rPr>
+                <w:sz w:val="24"/>
+                <w:lang w:eastAsia="en-US"/>
+              </w:rPr>
+            </w:pPr>
+            <w:r>
+              <w:rPr>
+                <w:sz w:val="24"/>
+                <w:lang w:eastAsia="en-US"/>
+              </w:rPr>
+              <w:t xml:space="preserve">Готовое техническое задание </w:t>
             </w:r>
           </w:p>
         </w:tc>
@@ -2355,30 +2361,27 @@
         </w:trPr>
         <w:tc>
           <w:tcPr>
-            <w:tcW w:w="1116" w:type="dxa"/>
+            <w:tcW w:w="733" w:type="dxa"/>
             <w:tcBorders>
               <w:top w:val="single" w:sz="4" w:space="0" w:color="auto"/>
               <w:left w:val="single" w:sz="4" w:space="0" w:color="auto"/>
               <w:bottom w:val="single" w:sz="4" w:space="0" w:color="auto"/>
               <w:right w:val="single" w:sz="4" w:space="0" w:color="auto"/>
             </w:tcBorders>
-            <w:hideMark/>
           </w:tcPr>
           <w:p>
             <w:pPr>
               <w:pStyle w:val="a4"/>
-              <w:rPr>
-                <w:sz w:val="24"/>
-                <w:lang w:eastAsia="en-US"/>
-              </w:rPr>
-            </w:pPr>
-            <w:r>
-              <w:rPr>
-                <w:sz w:val="24"/>
-                <w:lang w:eastAsia="en-US"/>
-              </w:rPr>
-              <w:t>2</w:t>
-            </w:r>
+              <w:numPr>
+                <w:ilvl w:val="0"/>
+                <w:numId w:val="12"/>
+              </w:numPr>
+              <w:ind w:left="-12" w:right="-103" w:firstLine="0"/>
+              <w:rPr>
+                <w:sz w:val="24"/>
+                <w:lang w:eastAsia="en-US"/>
+              </w:rPr>
+            </w:pPr>
           </w:p>
         </w:tc>
         <w:tc>
@@ -2403,22 +2406,33 @@
             <w:r>
               <w:rPr>
                 <w:sz w:val="24"/>
-                <w:lang w:eastAsia="en-US"/>
-              </w:rPr>
-              <w:t>Разработка программного модуля по синхронизации файлов</w:t>
-            </w:r>
-            <w:r>
-              <w:rPr>
-                <w:sz w:val="24"/>
-                <w:lang w:eastAsia="en-US"/>
-              </w:rPr>
-              <w:t xml:space="preserve"> по локальной сети.</w:t>
+              </w:rPr>
+              <w:t xml:space="preserve">Разработка </w:t>
+            </w:r>
+            <w:r>
+              <w:rPr>
+                <w:sz w:val="24"/>
+                <w:lang w:val="en-US"/>
+              </w:rPr>
+              <w:t>UML</w:t>
+            </w:r>
+            <w:r>
+              <w:rPr>
+                <w:sz w:val="24"/>
+              </w:rPr>
+              <w:t xml:space="preserve"> модели проекта</w:t>
+            </w:r>
+            <w:r>
+              <w:rPr>
+                <w:sz w:val="24"/>
+              </w:rPr>
+              <w:t>.</w:t>
             </w:r>
           </w:p>
         </w:tc>
         <w:tc>
           <w:tcPr>
-            <w:tcW w:w="1701" w:type="dxa"/>
+            <w:tcW w:w="1417" w:type="dxa"/>
             <w:tcBorders>
               <w:top w:val="single" w:sz="4" w:space="0" w:color="auto"/>
               <w:left w:val="single" w:sz="4" w:space="0" w:color="auto"/>
@@ -2440,13 +2454,34 @@
                 <w:sz w:val="24"/>
                 <w:lang w:eastAsia="en-US"/>
               </w:rPr>
-              <w:t>29.09.2017-15.11.2017</w:t>
+              <w:t>18</w:t>
+            </w:r>
+            <w:r>
+              <w:rPr>
+                <w:sz w:val="24"/>
+                <w:lang w:eastAsia="en-US"/>
+              </w:rPr>
+              <w:t>.09.2017-</w:t>
+            </w:r>
+            <w:r>
+              <w:rPr>
+                <w:sz w:val="24"/>
+                <w:lang w:eastAsia="en-US"/>
+              </w:rPr>
+              <w:t>29</w:t>
+            </w:r>
+            <w:r>
+              <w:rPr>
+                <w:sz w:val="24"/>
+                <w:lang w:eastAsia="en-US"/>
+              </w:rPr>
+              <w:t>.09.2017</w:t>
             </w:r>
           </w:p>
         </w:tc>
         <w:tc>
           <w:tcPr>
-            <w:tcW w:w="3041" w:type="dxa"/>
+            <w:tcW w:w="3888" w:type="dxa"/>
             <w:tcBorders>
               <w:top w:val="single" w:sz="4" w:space="0" w:color="auto"/>
               <w:left w:val="single" w:sz="4" w:space="0" w:color="auto"/>
@@ -2468,14 +2503,100 @@
                 <w:sz w:val="24"/>
                 <w:lang w:eastAsia="en-US"/>
               </w:rPr>
-              <w:t>Программный комплекс решающий поставленные задачи. Акт сдачи-приемки</w:t>
-            </w:r>
-            <w:r>
-              <w:rPr>
-                <w:sz w:val="24"/>
-                <w:lang w:eastAsia="en-US"/>
-              </w:rPr>
-              <w:t>.</w:t>
+              <w:t xml:space="preserve">Готовые </w:t>
+            </w:r>
+            <w:r>
+              <w:rPr>
+                <w:sz w:val="24"/>
+                <w:lang w:val="en-US" w:eastAsia="en-US"/>
+              </w:rPr>
+              <w:t>u</w:t>
+            </w:r>
+            <w:proofErr w:type="spellStart"/>
+            <w:r>
+              <w:rPr>
+                <w:sz w:val="24"/>
+                <w:lang w:eastAsia="en-US"/>
+              </w:rPr>
+              <w:t>se-case</w:t>
+            </w:r>
+            <w:proofErr w:type="spellEnd"/>
+            <w:r>
+              <w:rPr>
+                <w:sz w:val="24"/>
+                <w:lang w:eastAsia="en-US"/>
+              </w:rPr>
+              <w:t xml:space="preserve"> </w:t>
+            </w:r>
+            <w:r>
+              <w:rPr>
+                <w:sz w:val="24"/>
+                <w:lang w:eastAsia="en-US"/>
+              </w:rPr>
+              <w:t>диаграмм</w:t>
+            </w:r>
+            <w:r>
+              <w:rPr>
+                <w:sz w:val="24"/>
+                <w:lang w:eastAsia="en-US"/>
+              </w:rPr>
+              <w:t>а</w:t>
+            </w:r>
+            <w:r>
+              <w:rPr>
+                <w:sz w:val="24"/>
+                <w:lang w:eastAsia="en-US"/>
+              </w:rPr>
+              <w:t>, диаграмм</w:t>
+            </w:r>
+            <w:r>
+              <w:rPr>
+                <w:sz w:val="24"/>
+                <w:lang w:eastAsia="en-US"/>
+              </w:rPr>
+              <w:t>а</w:t>
+            </w:r>
+            <w:r>
+              <w:rPr>
+                <w:sz w:val="24"/>
+                <w:lang w:eastAsia="en-US"/>
+              </w:rPr>
+              <w:t xml:space="preserve"> классов, диаграмм</w:t>
+            </w:r>
+            <w:r>
+              <w:rPr>
+                <w:sz w:val="24"/>
+                <w:lang w:eastAsia="en-US"/>
+              </w:rPr>
+              <w:t>а</w:t>
+            </w:r>
+            <w:r>
+              <w:rPr>
+                <w:sz w:val="24"/>
+                <w:lang w:eastAsia="en-US"/>
+              </w:rPr>
+              <w:t xml:space="preserve"> последовательностей, диаграмма использования, диаграмм</w:t>
+            </w:r>
+            <w:r>
+              <w:rPr>
+                <w:sz w:val="24"/>
+                <w:lang w:eastAsia="en-US"/>
+              </w:rPr>
+              <w:t>а</w:t>
+            </w:r>
+            <w:r>
+              <w:rPr>
+                <w:sz w:val="24"/>
+                <w:lang w:eastAsia="en-US"/>
+              </w:rPr>
+              <w:t xml:space="preserve"> активностей</w:t>
+            </w:r>
+            <w:r>
+              <w:rPr>
+                <w:sz w:val="24"/>
+                <w:lang w:eastAsia="en-US"/>
+              </w:rPr>
+              <w:t>, а также сгенерированный код</w:t>
             </w:r>
           </w:p>
         </w:tc>
@@ -2487,30 +2608,27 @@
         </w:trPr>
         <w:tc>
           <w:tcPr>
-            <w:tcW w:w="1116" w:type="dxa"/>
+            <w:tcW w:w="733" w:type="dxa"/>
             <w:tcBorders>
               <w:top w:val="single" w:sz="4" w:space="0" w:color="auto"/>
               <w:left w:val="single" w:sz="4" w:space="0" w:color="auto"/>
               <w:bottom w:val="single" w:sz="4" w:space="0" w:color="auto"/>
               <w:right w:val="single" w:sz="4" w:space="0" w:color="auto"/>
             </w:tcBorders>
-            <w:hideMark/>
           </w:tcPr>
           <w:p>
             <w:pPr>
               <w:pStyle w:val="a4"/>
-              <w:rPr>
-                <w:sz w:val="24"/>
-                <w:lang w:eastAsia="en-US"/>
-              </w:rPr>
-            </w:pPr>
-            <w:r>
-              <w:rPr>
-                <w:sz w:val="24"/>
-                <w:lang w:eastAsia="en-US"/>
-              </w:rPr>
-              <w:t>3</w:t>
-            </w:r>
+              <w:numPr>
+                <w:ilvl w:val="0"/>
+                <w:numId w:val="12"/>
+              </w:numPr>
+              <w:ind w:left="-12" w:right="-103" w:firstLine="0"/>
+              <w:rPr>
+                <w:sz w:val="24"/>
+                <w:lang w:eastAsia="en-US"/>
+              </w:rPr>
+            </w:pPr>
           </w:p>
         </w:tc>
         <w:tc>
@@ -2537,20 +2655,29 @@
                 <w:sz w:val="24"/>
                 <w:lang w:eastAsia="en-US"/>
               </w:rPr>
-              <w:t>Тестирование и отладка модуля. Внедрение системы</w:t>
-            </w:r>
-            <w:r>
-              <w:rPr>
-                <w:sz w:val="24"/>
-                <w:lang w:eastAsia="en-US"/>
-              </w:rPr>
-              <w:t>.</w:t>
+              <w:t>Декомпозиция проекта.</w:t>
+            </w:r>
+          </w:p>
+          <w:p>
+            <w:pPr>
+              <w:pStyle w:val="colth"/>
+              <w:rPr>
+                <w:sz w:val="24"/>
+                <w:lang w:eastAsia="en-US"/>
+              </w:rPr>
+            </w:pPr>
+            <w:r>
+              <w:rPr>
+                <w:sz w:val="24"/>
+                <w:lang w:eastAsia="en-US"/>
+              </w:rPr>
+              <w:t>Внедрение системы контроля версий в процесс разработки программного продукта.</w:t>
             </w:r>
           </w:p>
         </w:tc>
         <w:tc>
           <w:tcPr>
-            <w:tcW w:w="1701" w:type="dxa"/>
+            <w:tcW w:w="1417" w:type="dxa"/>
             <w:tcBorders>
               <w:top w:val="single" w:sz="4" w:space="0" w:color="auto"/>
               <w:left w:val="single" w:sz="4" w:space="0" w:color="auto"/>
@@ -2572,13 +2699,62 @@
                 <w:sz w:val="24"/>
                 <w:lang w:eastAsia="en-US"/>
               </w:rPr>
-              <w:t>16.11.2017-20.12.2017</w:t>
+              <w:t>02</w:t>
+            </w:r>
+            <w:r>
+              <w:rPr>
+                <w:sz w:val="24"/>
+                <w:lang w:eastAsia="en-US"/>
+              </w:rPr>
+              <w:t>.</w:t>
+            </w:r>
+            <w:r>
+              <w:rPr>
+                <w:sz w:val="24"/>
+                <w:lang w:eastAsia="en-US"/>
+              </w:rPr>
+              <w:t>10</w:t>
+            </w:r>
+            <w:r>
+              <w:rPr>
+                <w:sz w:val="24"/>
+                <w:lang w:eastAsia="en-US"/>
+              </w:rPr>
+              <w:t>.2017-</w:t>
+            </w:r>
+            <w:r>
+              <w:rPr>
+                <w:sz w:val="24"/>
+                <w:lang w:eastAsia="en-US"/>
+              </w:rPr>
+              <w:t>13</w:t>
+            </w:r>
+            <w:r>
+              <w:rPr>
+                <w:sz w:val="24"/>
+                <w:lang w:eastAsia="en-US"/>
+              </w:rPr>
+              <w:t>.</w:t>
+            </w:r>
+            <w:r>
+              <w:rPr>
+                <w:sz w:val="24"/>
+                <w:lang w:eastAsia="en-US"/>
+              </w:rPr>
+              <w:t>10</w:t>
+            </w:r>
+            <w:r>
+              <w:rPr>
+                <w:sz w:val="24"/>
+                <w:lang w:eastAsia="en-US"/>
+              </w:rPr>
+              <w:t>.2017</w:t>
             </w:r>
           </w:p>
         </w:tc>
         <w:tc>
           <w:tcPr>
-            <w:tcW w:w="3041" w:type="dxa"/>
+            <w:tcW w:w="3888" w:type="dxa"/>
             <w:tcBorders>
               <w:top w:val="single" w:sz="4" w:space="0" w:color="auto"/>
               <w:left w:val="single" w:sz="4" w:space="0" w:color="auto"/>
@@ -2590,47 +2766,314 @@
           <w:p>
             <w:pPr>
               <w:pStyle w:val="colth"/>
-              <w:rPr>
-                <w:sz w:val="24"/>
-                <w:lang w:eastAsia="en-US"/>
-              </w:rPr>
-            </w:pPr>
-            <w:r>
-              <w:rPr>
-                <w:sz w:val="24"/>
-                <w:lang w:eastAsia="en-US"/>
-              </w:rPr>
-              <w:t>Готовая система</w:t>
-            </w:r>
-            <w:r>
-              <w:rPr>
-                <w:sz w:val="24"/>
-                <w:lang w:eastAsia="en-US"/>
-              </w:rPr>
-              <w:t xml:space="preserve"> синхронизации файлов по локальной сети</w:t>
-            </w:r>
-            <w:r>
-              <w:rPr>
-                <w:sz w:val="24"/>
-                <w:lang w:eastAsia="en-US"/>
-              </w:rPr>
-              <w:t>. Программная документация.</w:t>
+              <w:jc w:val="left"/>
+              <w:rPr>
+                <w:sz w:val="24"/>
+                <w:lang w:eastAsia="en-US"/>
+              </w:rPr>
+            </w:pPr>
+            <w:r>
+              <w:rPr>
+                <w:sz w:val="24"/>
+                <w:lang w:eastAsia="en-US"/>
+              </w:rPr>
+              <w:t>Перечень технологий, используемых для реализации проекта.</w:t>
             </w:r>
           </w:p>
           <w:p>
             <w:pPr>
               <w:pStyle w:val="colth"/>
-              <w:rPr>
-                <w:sz w:val="24"/>
-                <w:lang w:eastAsia="en-US"/>
-              </w:rPr>
-            </w:pPr>
-            <w:r>
-              <w:rPr>
-                <w:sz w:val="24"/>
-                <w:lang w:eastAsia="en-US"/>
-              </w:rPr>
-              <w:t>Акт сдачи-приемки работ</w:t>
+              <w:jc w:val="left"/>
+              <w:rPr>
+                <w:sz w:val="24"/>
+                <w:lang w:eastAsia="en-US"/>
+              </w:rPr>
+            </w:pPr>
+            <w:r>
+              <w:rPr>
+                <w:sz w:val="24"/>
+                <w:lang w:eastAsia="en-US"/>
+              </w:rPr>
+              <w:t>Описание модулей, необходимых для реализации ПО.</w:t>
+            </w:r>
+          </w:p>
+          <w:p>
+            <w:pPr>
+              <w:pStyle w:val="colth"/>
+              <w:jc w:val="left"/>
+              <w:rPr>
+                <w:sz w:val="24"/>
+                <w:lang w:eastAsia="en-US"/>
+              </w:rPr>
+            </w:pPr>
+            <w:r>
+              <w:rPr>
+                <w:sz w:val="24"/>
+                <w:lang w:eastAsia="en-US"/>
+              </w:rPr>
+              <w:t>Репозиторий, обеспечивающий до</w:t>
+            </w:r>
+            <w:r>
+              <w:rPr>
+                <w:sz w:val="24"/>
+                <w:lang w:eastAsia="en-US"/>
+              </w:rPr>
+              <w:lastRenderedPageBreak/>
+              <w:t>ступ к проекту всем участникам команды разработки.</w:t>
+            </w:r>
+          </w:p>
+        </w:tc>
+      </w:tr>
+      <w:tr>
+        <w:trPr>
+          <w:trHeight w:val="105"/>
+          <w:jc w:val="center"/>
+        </w:trPr>
+        <w:tc>
+          <w:tcPr>
+            <w:tcW w:w="733" w:type="dxa"/>
+            <w:tcBorders>
+              <w:top w:val="single" w:sz="4" w:space="0" w:color="auto"/>
+              <w:left w:val="single" w:sz="4" w:space="0" w:color="auto"/>
+              <w:bottom w:val="single" w:sz="4" w:space="0" w:color="auto"/>
+              <w:right w:val="single" w:sz="4" w:space="0" w:color="auto"/>
+            </w:tcBorders>
+          </w:tcPr>
+          <w:p>
+            <w:pPr>
+              <w:pStyle w:val="a4"/>
+              <w:numPr>
+                <w:ilvl w:val="0"/>
+                <w:numId w:val="12"/>
+              </w:numPr>
+              <w:ind w:left="-12" w:right="-103" w:firstLine="0"/>
+              <w:rPr>
+                <w:sz w:val="24"/>
+                <w:lang w:eastAsia="en-US"/>
+              </w:rPr>
+            </w:pPr>
+          </w:p>
+        </w:tc>
+        <w:tc>
+          <w:tcPr>
+            <w:tcW w:w="3544" w:type="dxa"/>
+            <w:tcBorders>
+              <w:top w:val="single" w:sz="4" w:space="0" w:color="auto"/>
+              <w:left w:val="single" w:sz="4" w:space="0" w:color="auto"/>
+              <w:bottom w:val="single" w:sz="4" w:space="0" w:color="auto"/>
+              <w:right w:val="single" w:sz="4" w:space="0" w:color="auto"/>
+            </w:tcBorders>
+          </w:tcPr>
+          <w:p>
+            <w:pPr>
+              <w:pStyle w:val="colth"/>
+              <w:rPr>
+                <w:sz w:val="24"/>
+                <w:lang w:eastAsia="en-US"/>
+              </w:rPr>
+            </w:pPr>
+            <w:r>
+              <w:rPr>
+                <w:sz w:val="24"/>
+                <w:lang w:eastAsia="en-US"/>
+              </w:rPr>
+              <w:t>Определение жизненного цикла проекта. Выполнение технологического процесса кодирования.</w:t>
+            </w:r>
+          </w:p>
+        </w:tc>
+        <w:tc>
+          <w:tcPr>
+            <w:tcW w:w="1417" w:type="dxa"/>
+            <w:tcBorders>
+              <w:top w:val="single" w:sz="4" w:space="0" w:color="auto"/>
+              <w:left w:val="single" w:sz="4" w:space="0" w:color="auto"/>
+              <w:bottom w:val="single" w:sz="4" w:space="0" w:color="auto"/>
+              <w:right w:val="single" w:sz="4" w:space="0" w:color="auto"/>
+            </w:tcBorders>
+          </w:tcPr>
+          <w:p>
+            <w:pPr>
+              <w:pStyle w:val="a4"/>
+              <w:rPr>
+                <w:sz w:val="24"/>
+                <w:lang w:eastAsia="en-US"/>
+              </w:rPr>
+            </w:pPr>
+            <w:r>
+              <w:rPr>
+                <w:sz w:val="24"/>
+                <w:lang w:eastAsia="en-US"/>
+              </w:rPr>
+              <w:t>16</w:t>
+            </w:r>
+            <w:r>
+              <w:rPr>
+                <w:sz w:val="24"/>
+                <w:lang w:eastAsia="en-US"/>
+              </w:rPr>
+              <w:t>.10.2017-</w:t>
+            </w:r>
+            <w:r>
+              <w:rPr>
+                <w:sz w:val="24"/>
+                <w:lang w:eastAsia="en-US"/>
+              </w:rPr>
+              <w:t>27</w:t>
+            </w:r>
+            <w:r>
+              <w:rPr>
+                <w:sz w:val="24"/>
+                <w:lang w:eastAsia="en-US"/>
+              </w:rPr>
+              <w:t>.10.2017</w:t>
+            </w:r>
+          </w:p>
+        </w:tc>
+        <w:tc>
+          <w:tcPr>
+            <w:tcW w:w="3888" w:type="dxa"/>
+            <w:tcBorders>
+              <w:top w:val="single" w:sz="4" w:space="0" w:color="auto"/>
+              <w:left w:val="single" w:sz="4" w:space="0" w:color="auto"/>
+              <w:bottom w:val="single" w:sz="4" w:space="0" w:color="auto"/>
+              <w:right w:val="single" w:sz="4" w:space="0" w:color="auto"/>
+            </w:tcBorders>
+          </w:tcPr>
+          <w:p>
+            <w:pPr>
+              <w:pStyle w:val="colth"/>
+              <w:rPr>
+                <w:sz w:val="24"/>
+                <w:lang w:eastAsia="en-US"/>
+              </w:rPr>
+            </w:pPr>
+            <w:r>
+              <w:rPr>
+                <w:sz w:val="24"/>
+                <w:lang w:eastAsia="en-US"/>
+              </w:rPr>
+              <w:t xml:space="preserve">Программный код, написанный </w:t>
+            </w:r>
+            <w:r>
+              <w:rPr>
+                <w:sz w:val="24"/>
+                <w:lang w:eastAsia="en-US"/>
+              </w:rPr>
+              <w:t>в соответствие с выбранным наиболее подходящим жизненны</w:t>
+            </w:r>
+            <w:r>
+              <w:rPr>
+                <w:sz w:val="24"/>
+                <w:lang w:eastAsia="en-US"/>
+              </w:rPr>
+              <w:t>м</w:t>
+            </w:r>
+            <w:r>
+              <w:rPr>
+                <w:sz w:val="24"/>
+                <w:lang w:eastAsia="en-US"/>
+              </w:rPr>
+              <w:t xml:space="preserve"> циклом. </w:t>
+            </w:r>
+          </w:p>
+        </w:tc>
+      </w:tr>
+      <w:tr>
+        <w:trPr>
+          <w:trHeight w:val="105"/>
+          <w:jc w:val="center"/>
+        </w:trPr>
+        <w:tc>
+          <w:tcPr>
+            <w:tcW w:w="733" w:type="dxa"/>
+            <w:tcBorders>
+              <w:top w:val="single" w:sz="4" w:space="0" w:color="auto"/>
+              <w:left w:val="single" w:sz="4" w:space="0" w:color="auto"/>
+              <w:bottom w:val="single" w:sz="4" w:space="0" w:color="auto"/>
+              <w:right w:val="single" w:sz="4" w:space="0" w:color="auto"/>
+            </w:tcBorders>
+          </w:tcPr>
+          <w:p>
+            <w:pPr>
+              <w:pStyle w:val="a4"/>
+              <w:numPr>
+                <w:ilvl w:val="0"/>
+                <w:numId w:val="12"/>
+              </w:numPr>
+              <w:ind w:left="-12" w:right="-103" w:firstLine="0"/>
+              <w:rPr>
+                <w:sz w:val="24"/>
+                <w:lang w:eastAsia="en-US"/>
+              </w:rPr>
+            </w:pPr>
+          </w:p>
+        </w:tc>
+        <w:tc>
+          <w:tcPr>
+            <w:tcW w:w="3544" w:type="dxa"/>
+            <w:tcBorders>
+              <w:top w:val="single" w:sz="4" w:space="0" w:color="auto"/>
+              <w:left w:val="single" w:sz="4" w:space="0" w:color="auto"/>
+              <w:bottom w:val="single" w:sz="4" w:space="0" w:color="auto"/>
+              <w:right w:val="single" w:sz="4" w:space="0" w:color="auto"/>
+            </w:tcBorders>
+          </w:tcPr>
+          <w:p>
+            <w:pPr>
+              <w:pStyle w:val="colth"/>
+              <w:rPr>
+                <w:sz w:val="24"/>
+                <w:lang w:eastAsia="en-US"/>
+              </w:rPr>
+            </w:pPr>
+            <w:r>
+              <w:rPr>
+                <w:sz w:val="24"/>
+                <w:lang w:eastAsia="en-US"/>
+              </w:rPr>
+              <w:t>Написа</w:t>
+            </w:r>
+            <w:r>
+              <w:rPr>
+                <w:sz w:val="24"/>
+                <w:lang w:eastAsia="en-US"/>
+              </w:rPr>
+              <w:t>ние</w:t>
+            </w:r>
+            <w:r>
+              <w:rPr>
+                <w:sz w:val="24"/>
+                <w:lang w:eastAsia="en-US"/>
+              </w:rPr>
+              <w:t xml:space="preserve"> тестовы</w:t>
+            </w:r>
+            <w:r>
+              <w:rPr>
+                <w:sz w:val="24"/>
+                <w:lang w:eastAsia="en-US"/>
+              </w:rPr>
+              <w:t>х</w:t>
+            </w:r>
+            <w:r>
+              <w:rPr>
+                <w:sz w:val="24"/>
+                <w:lang w:eastAsia="en-US"/>
+              </w:rPr>
+              <w:t xml:space="preserve"> сценари</w:t>
+            </w:r>
+            <w:r>
+              <w:rPr>
+                <w:sz w:val="24"/>
+                <w:lang w:eastAsia="en-US"/>
+              </w:rPr>
+              <w:t>ев</w:t>
+            </w:r>
+            <w:r>
+              <w:rPr>
+                <w:sz w:val="24"/>
+                <w:lang w:eastAsia="en-US"/>
+              </w:rPr>
+              <w:t xml:space="preserve"> для тестирования проекта</w:t>
             </w:r>
             <w:r>
               <w:rPr>
@@ -2639,12 +3082,809 @@
               </w:rPr>
               <w:t>.</w:t>
             </w:r>
+          </w:p>
+          <w:p>
+            <w:pPr>
+              <w:pStyle w:val="colth"/>
+              <w:rPr>
+                <w:sz w:val="24"/>
+                <w:lang w:eastAsia="en-US"/>
+              </w:rPr>
+            </w:pPr>
+            <w:r>
+              <w:rPr>
+                <w:sz w:val="24"/>
+                <w:lang w:eastAsia="en-US"/>
+              </w:rPr>
+              <w:t>Проведение тестирования с использованием</w:t>
+            </w:r>
             <w:r>
               <w:rPr>
                 <w:sz w:val="24"/>
                 <w:lang w:eastAsia="en-US"/>
               </w:rPr>
               <w:t xml:space="preserve"> </w:t>
+            </w:r>
+            <w:r>
+              <w:rPr>
+                <w:sz w:val="24"/>
+                <w:lang w:eastAsia="en-US"/>
+              </w:rPr>
+              <w:t>различных</w:t>
+            </w:r>
+            <w:r>
+              <w:rPr>
+                <w:sz w:val="24"/>
+                <w:lang w:eastAsia="en-US"/>
+              </w:rPr>
+              <w:t xml:space="preserve"> техник тест-дизайна</w:t>
+            </w:r>
+            <w:r>
+              <w:rPr>
+                <w:sz w:val="24"/>
+                <w:lang w:eastAsia="en-US"/>
+              </w:rPr>
+              <w:t>.</w:t>
+            </w:r>
+          </w:p>
+        </w:tc>
+        <w:tc>
+          <w:tcPr>
+            <w:tcW w:w="1417" w:type="dxa"/>
+            <w:tcBorders>
+              <w:top w:val="single" w:sz="4" w:space="0" w:color="auto"/>
+              <w:left w:val="single" w:sz="4" w:space="0" w:color="auto"/>
+              <w:bottom w:val="single" w:sz="4" w:space="0" w:color="auto"/>
+              <w:right w:val="single" w:sz="4" w:space="0" w:color="auto"/>
+            </w:tcBorders>
+          </w:tcPr>
+          <w:p>
+            <w:pPr>
+              <w:pStyle w:val="a4"/>
+              <w:rPr>
+                <w:sz w:val="24"/>
+                <w:lang w:eastAsia="en-US"/>
+              </w:rPr>
+            </w:pPr>
+            <w:r>
+              <w:rPr>
+                <w:sz w:val="24"/>
+                <w:lang w:eastAsia="en-US"/>
+              </w:rPr>
+              <w:t>30</w:t>
+            </w:r>
+            <w:r>
+              <w:rPr>
+                <w:sz w:val="24"/>
+                <w:lang w:eastAsia="en-US"/>
+              </w:rPr>
+              <w:t>.10.2017-</w:t>
+            </w:r>
+            <w:r>
+              <w:rPr>
+                <w:sz w:val="24"/>
+                <w:lang w:eastAsia="en-US"/>
+              </w:rPr>
+              <w:t>10</w:t>
+            </w:r>
+            <w:r>
+              <w:rPr>
+                <w:sz w:val="24"/>
+                <w:lang w:eastAsia="en-US"/>
+              </w:rPr>
+              <w:t>.</w:t>
+            </w:r>
+            <w:r>
+              <w:rPr>
+                <w:sz w:val="24"/>
+                <w:lang w:eastAsia="en-US"/>
+              </w:rPr>
+              <w:t>11</w:t>
+            </w:r>
+            <w:r>
+              <w:rPr>
+                <w:sz w:val="24"/>
+                <w:lang w:eastAsia="en-US"/>
+              </w:rPr>
+              <w:t>.2017</w:t>
+            </w:r>
+          </w:p>
+        </w:tc>
+        <w:tc>
+          <w:tcPr>
+            <w:tcW w:w="3888" w:type="dxa"/>
+            <w:tcBorders>
+              <w:top w:val="single" w:sz="4" w:space="0" w:color="auto"/>
+              <w:left w:val="single" w:sz="4" w:space="0" w:color="auto"/>
+              <w:bottom w:val="single" w:sz="4" w:space="0" w:color="auto"/>
+              <w:right w:val="single" w:sz="4" w:space="0" w:color="auto"/>
+            </w:tcBorders>
+          </w:tcPr>
+          <w:p>
+            <w:pPr>
+              <w:pStyle w:val="colth"/>
+              <w:rPr>
+                <w:sz w:val="24"/>
+                <w:lang w:eastAsia="en-US"/>
+              </w:rPr>
+            </w:pPr>
+            <w:r>
+              <w:rPr>
+                <w:sz w:val="24"/>
+                <w:lang w:eastAsia="en-US"/>
+              </w:rPr>
+              <w:t>Д</w:t>
+            </w:r>
+            <w:r>
+              <w:rPr>
+                <w:sz w:val="24"/>
+                <w:lang w:eastAsia="en-US"/>
+              </w:rPr>
+              <w:t>емонстр</w:t>
+            </w:r>
+            <w:r>
+              <w:rPr>
+                <w:sz w:val="24"/>
+                <w:lang w:eastAsia="en-US"/>
+              </w:rPr>
+              <w:t>ация</w:t>
+            </w:r>
+            <w:r>
+              <w:rPr>
+                <w:sz w:val="24"/>
+                <w:lang w:eastAsia="en-US"/>
+              </w:rPr>
+              <w:t xml:space="preserve"> </w:t>
+            </w:r>
+            <w:r>
+              <w:rPr>
+                <w:sz w:val="24"/>
+                <w:lang w:eastAsia="en-US"/>
+              </w:rPr>
+              <w:t xml:space="preserve">соответствия требованиям программного продукта. Выявление </w:t>
+            </w:r>
+            <w:r>
+              <w:rPr>
+                <w:sz w:val="24"/>
+                <w:lang w:eastAsia="en-US"/>
+              </w:rPr>
+              <w:t xml:space="preserve">нежелательного </w:t>
+            </w:r>
+            <w:r>
+              <w:rPr>
+                <w:sz w:val="24"/>
+                <w:lang w:eastAsia="en-US"/>
+              </w:rPr>
+              <w:t>или не соответствующего спецификации</w:t>
+            </w:r>
+            <w:r>
+              <w:rPr>
+                <w:sz w:val="24"/>
+                <w:lang w:eastAsia="en-US"/>
+              </w:rPr>
+              <w:t xml:space="preserve"> </w:t>
+            </w:r>
+            <w:r>
+              <w:rPr>
+                <w:sz w:val="24"/>
+                <w:lang w:eastAsia="en-US"/>
+              </w:rPr>
+              <w:t>поведения программы.</w:t>
+            </w:r>
+          </w:p>
+        </w:tc>
+      </w:tr>
+      <w:tr>
+        <w:trPr>
+          <w:trHeight w:val="105"/>
+          <w:jc w:val="center"/>
+        </w:trPr>
+        <w:tc>
+          <w:tcPr>
+            <w:tcW w:w="733" w:type="dxa"/>
+            <w:tcBorders>
+              <w:top w:val="single" w:sz="4" w:space="0" w:color="auto"/>
+              <w:left w:val="single" w:sz="4" w:space="0" w:color="auto"/>
+              <w:bottom w:val="single" w:sz="4" w:space="0" w:color="auto"/>
+              <w:right w:val="single" w:sz="4" w:space="0" w:color="auto"/>
+            </w:tcBorders>
+          </w:tcPr>
+          <w:p>
+            <w:pPr>
+              <w:pStyle w:val="a4"/>
+              <w:numPr>
+                <w:ilvl w:val="0"/>
+                <w:numId w:val="12"/>
+              </w:numPr>
+              <w:ind w:left="-12" w:right="-103" w:firstLine="0"/>
+              <w:rPr>
+                <w:sz w:val="24"/>
+                <w:lang w:eastAsia="en-US"/>
+              </w:rPr>
+            </w:pPr>
+          </w:p>
+        </w:tc>
+        <w:tc>
+          <w:tcPr>
+            <w:tcW w:w="3544" w:type="dxa"/>
+            <w:tcBorders>
+              <w:top w:val="single" w:sz="4" w:space="0" w:color="auto"/>
+              <w:left w:val="single" w:sz="4" w:space="0" w:color="auto"/>
+              <w:bottom w:val="single" w:sz="4" w:space="0" w:color="auto"/>
+              <w:right w:val="single" w:sz="4" w:space="0" w:color="auto"/>
+            </w:tcBorders>
+          </w:tcPr>
+          <w:p>
+            <w:pPr>
+              <w:pStyle w:val="colth"/>
+              <w:rPr>
+                <w:sz w:val="24"/>
+                <w:lang w:eastAsia="en-US"/>
+              </w:rPr>
+            </w:pPr>
+            <w:r>
+              <w:rPr>
+                <w:sz w:val="24"/>
+                <w:lang w:eastAsia="en-US"/>
+              </w:rPr>
+              <w:t>Разработка модульных тестов.</w:t>
+            </w:r>
+          </w:p>
+        </w:tc>
+        <w:tc>
+          <w:tcPr>
+            <w:tcW w:w="1417" w:type="dxa"/>
+            <w:tcBorders>
+              <w:top w:val="single" w:sz="4" w:space="0" w:color="auto"/>
+              <w:left w:val="single" w:sz="4" w:space="0" w:color="auto"/>
+              <w:bottom w:val="single" w:sz="4" w:space="0" w:color="auto"/>
+              <w:right w:val="single" w:sz="4" w:space="0" w:color="auto"/>
+            </w:tcBorders>
+          </w:tcPr>
+          <w:p>
+            <w:pPr>
+              <w:pStyle w:val="a4"/>
+              <w:rPr>
+                <w:sz w:val="24"/>
+                <w:lang w:eastAsia="en-US"/>
+              </w:rPr>
+            </w:pPr>
+            <w:r>
+              <w:rPr>
+                <w:sz w:val="24"/>
+                <w:lang w:eastAsia="en-US"/>
+              </w:rPr>
+              <w:t>13</w:t>
+            </w:r>
+            <w:r>
+              <w:rPr>
+                <w:sz w:val="24"/>
+                <w:lang w:eastAsia="en-US"/>
+              </w:rPr>
+              <w:t>.</w:t>
+            </w:r>
+            <w:r>
+              <w:rPr>
+                <w:sz w:val="24"/>
+                <w:lang w:eastAsia="en-US"/>
+              </w:rPr>
+              <w:t>11</w:t>
+            </w:r>
+            <w:r>
+              <w:rPr>
+                <w:sz w:val="24"/>
+                <w:lang w:eastAsia="en-US"/>
+              </w:rPr>
+              <w:t>.2017-</w:t>
+            </w:r>
+            <w:r>
+              <w:rPr>
+                <w:sz w:val="24"/>
+                <w:lang w:eastAsia="en-US"/>
+              </w:rPr>
+              <w:t>24</w:t>
+            </w:r>
+            <w:r>
+              <w:rPr>
+                <w:sz w:val="24"/>
+                <w:lang w:eastAsia="en-US"/>
+              </w:rPr>
+              <w:t>.11.2017</w:t>
+            </w:r>
+          </w:p>
+        </w:tc>
+        <w:tc>
+          <w:tcPr>
+            <w:tcW w:w="3888" w:type="dxa"/>
+            <w:tcBorders>
+              <w:top w:val="single" w:sz="4" w:space="0" w:color="auto"/>
+              <w:left w:val="single" w:sz="4" w:space="0" w:color="auto"/>
+              <w:bottom w:val="single" w:sz="4" w:space="0" w:color="auto"/>
+              <w:right w:val="single" w:sz="4" w:space="0" w:color="auto"/>
+            </w:tcBorders>
+          </w:tcPr>
+          <w:p>
+            <w:pPr>
+              <w:pStyle w:val="colth"/>
+              <w:rPr>
+                <w:sz w:val="24"/>
+                <w:lang w:eastAsia="en-US"/>
+              </w:rPr>
+            </w:pPr>
+            <w:r>
+              <w:rPr>
+                <w:sz w:val="24"/>
+                <w:lang w:eastAsia="en-US"/>
+              </w:rPr>
+              <w:t>Набор модульных т</w:t>
+            </w:r>
+            <w:r>
+              <w:rPr>
+                <w:sz w:val="24"/>
+                <w:lang w:eastAsia="en-US"/>
+              </w:rPr>
+              <w:t xml:space="preserve">естов. </w:t>
+            </w:r>
+          </w:p>
+          <w:p>
+            <w:pPr>
+              <w:pStyle w:val="colth"/>
+              <w:rPr>
+                <w:sz w:val="24"/>
+                <w:lang w:eastAsia="en-US"/>
+              </w:rPr>
+            </w:pPr>
+            <w:r>
+              <w:rPr>
+                <w:sz w:val="24"/>
+                <w:lang w:eastAsia="en-US"/>
+              </w:rPr>
+              <w:t xml:space="preserve">Анализ покрытия кода. </w:t>
+            </w:r>
+          </w:p>
+        </w:tc>
+      </w:tr>
+      <w:tr>
+        <w:trPr>
+          <w:trHeight w:val="105"/>
+          <w:jc w:val="center"/>
+        </w:trPr>
+        <w:tc>
+          <w:tcPr>
+            <w:tcW w:w="733" w:type="dxa"/>
+            <w:tcBorders>
+              <w:top w:val="single" w:sz="4" w:space="0" w:color="auto"/>
+              <w:left w:val="single" w:sz="4" w:space="0" w:color="auto"/>
+              <w:bottom w:val="single" w:sz="4" w:space="0" w:color="auto"/>
+              <w:right w:val="single" w:sz="4" w:space="0" w:color="auto"/>
+            </w:tcBorders>
+          </w:tcPr>
+          <w:p>
+            <w:pPr>
+              <w:pStyle w:val="a4"/>
+              <w:numPr>
+                <w:ilvl w:val="0"/>
+                <w:numId w:val="12"/>
+              </w:numPr>
+              <w:ind w:left="-12" w:right="-103" w:firstLine="0"/>
+              <w:rPr>
+                <w:sz w:val="24"/>
+                <w:lang w:eastAsia="en-US"/>
+              </w:rPr>
+            </w:pPr>
+          </w:p>
+        </w:tc>
+        <w:tc>
+          <w:tcPr>
+            <w:tcW w:w="3544" w:type="dxa"/>
+            <w:tcBorders>
+              <w:top w:val="single" w:sz="4" w:space="0" w:color="auto"/>
+              <w:left w:val="single" w:sz="4" w:space="0" w:color="auto"/>
+              <w:bottom w:val="single" w:sz="4" w:space="0" w:color="auto"/>
+              <w:right w:val="single" w:sz="4" w:space="0" w:color="auto"/>
+            </w:tcBorders>
+          </w:tcPr>
+          <w:p>
+            <w:pPr>
+              <w:pStyle w:val="colth"/>
+              <w:rPr>
+                <w:sz w:val="24"/>
+              </w:rPr>
+            </w:pPr>
+            <w:r>
+              <w:rPr>
+                <w:sz w:val="24"/>
+              </w:rPr>
+              <w:t>П</w:t>
+            </w:r>
+            <w:r>
+              <w:rPr>
+                <w:sz w:val="24"/>
+              </w:rPr>
+              <w:t>ров</w:t>
+            </w:r>
+            <w:r>
+              <w:rPr>
+                <w:sz w:val="24"/>
+              </w:rPr>
+              <w:t>е</w:t>
+            </w:r>
+            <w:r>
+              <w:rPr>
+                <w:sz w:val="24"/>
+              </w:rPr>
+              <w:t>д</w:t>
+            </w:r>
+            <w:r>
+              <w:rPr>
+                <w:sz w:val="24"/>
+              </w:rPr>
+              <w:t>ение</w:t>
+            </w:r>
+            <w:r>
+              <w:rPr>
+                <w:sz w:val="24"/>
+              </w:rPr>
+              <w:t xml:space="preserve"> оценк</w:t>
+            </w:r>
+            <w:r>
+              <w:rPr>
+                <w:sz w:val="24"/>
+              </w:rPr>
+              <w:t>и</w:t>
+            </w:r>
+            <w:r>
+              <w:rPr>
+                <w:sz w:val="24"/>
+              </w:rPr>
+              <w:t xml:space="preserve"> стоимости и трудоемкости разработки ПО</w:t>
+            </w:r>
+            <w:r>
+              <w:rPr>
+                <w:sz w:val="24"/>
+              </w:rPr>
+              <w:t>.</w:t>
+            </w:r>
+          </w:p>
+        </w:tc>
+        <w:tc>
+          <w:tcPr>
+            <w:tcW w:w="1417" w:type="dxa"/>
+            <w:tcBorders>
+              <w:top w:val="single" w:sz="4" w:space="0" w:color="auto"/>
+              <w:left w:val="single" w:sz="4" w:space="0" w:color="auto"/>
+              <w:bottom w:val="single" w:sz="4" w:space="0" w:color="auto"/>
+              <w:right w:val="single" w:sz="4" w:space="0" w:color="auto"/>
+            </w:tcBorders>
+          </w:tcPr>
+          <w:p>
+            <w:pPr>
+              <w:pStyle w:val="a4"/>
+              <w:rPr>
+                <w:sz w:val="24"/>
+                <w:lang w:eastAsia="en-US"/>
+              </w:rPr>
+            </w:pPr>
+            <w:r>
+              <w:rPr>
+                <w:sz w:val="24"/>
+                <w:lang w:eastAsia="en-US"/>
+              </w:rPr>
+              <w:t>27</w:t>
+            </w:r>
+            <w:r>
+              <w:rPr>
+                <w:sz w:val="24"/>
+                <w:lang w:eastAsia="en-US"/>
+              </w:rPr>
+              <w:t>.</w:t>
+            </w:r>
+            <w:r>
+              <w:rPr>
+                <w:sz w:val="24"/>
+                <w:lang w:eastAsia="en-US"/>
+              </w:rPr>
+              <w:t>11</w:t>
+            </w:r>
+            <w:r>
+              <w:rPr>
+                <w:sz w:val="24"/>
+                <w:lang w:eastAsia="en-US"/>
+              </w:rPr>
+              <w:t>.2017-</w:t>
+            </w:r>
+            <w:r>
+              <w:rPr>
+                <w:sz w:val="24"/>
+                <w:lang w:eastAsia="en-US"/>
+              </w:rPr>
+              <w:t>08</w:t>
+            </w:r>
+            <w:r>
+              <w:rPr>
+                <w:sz w:val="24"/>
+                <w:lang w:eastAsia="en-US"/>
+              </w:rPr>
+              <w:t>.</w:t>
+            </w:r>
+            <w:r>
+              <w:rPr>
+                <w:sz w:val="24"/>
+                <w:lang w:eastAsia="en-US"/>
+              </w:rPr>
+              <w:t>12</w:t>
+            </w:r>
+            <w:r>
+              <w:rPr>
+                <w:sz w:val="24"/>
+                <w:lang w:eastAsia="en-US"/>
+              </w:rPr>
+              <w:t>.2017</w:t>
+            </w:r>
+          </w:p>
+        </w:tc>
+        <w:tc>
+          <w:tcPr>
+            <w:tcW w:w="3888" w:type="dxa"/>
+            <w:tcBorders>
+              <w:top w:val="single" w:sz="4" w:space="0" w:color="auto"/>
+              <w:left w:val="single" w:sz="4" w:space="0" w:color="auto"/>
+              <w:bottom w:val="single" w:sz="4" w:space="0" w:color="auto"/>
+              <w:right w:val="single" w:sz="4" w:space="0" w:color="auto"/>
+            </w:tcBorders>
+          </w:tcPr>
+          <w:p>
+            <w:pPr>
+              <w:pStyle w:val="colth"/>
+              <w:rPr>
+                <w:sz w:val="24"/>
+                <w:lang w:eastAsia="en-US"/>
+              </w:rPr>
+            </w:pPr>
+            <w:r>
+              <w:rPr>
+                <w:sz w:val="24"/>
+                <w:lang w:eastAsia="en-US"/>
+              </w:rPr>
+              <w:t>О</w:t>
+            </w:r>
+            <w:r>
+              <w:rPr>
+                <w:sz w:val="24"/>
+                <w:lang w:eastAsia="en-US"/>
+              </w:rPr>
+              <w:t xml:space="preserve">ценку размера </w:t>
+            </w:r>
+            <w:r>
+              <w:rPr>
+                <w:sz w:val="24"/>
+                <w:lang w:eastAsia="en-US"/>
+              </w:rPr>
+              <w:t>программного продукта</w:t>
+            </w:r>
+            <w:r>
+              <w:rPr>
+                <w:sz w:val="24"/>
+                <w:lang w:eastAsia="en-US"/>
+              </w:rPr>
+              <w:t xml:space="preserve"> в соответствии с метод</w:t>
+            </w:r>
+            <w:r>
+              <w:rPr>
+                <w:sz w:val="24"/>
+                <w:lang w:eastAsia="en-US"/>
+              </w:rPr>
+              <w:t>ом</w:t>
+            </w:r>
+            <w:r>
+              <w:rPr>
+                <w:sz w:val="24"/>
+                <w:lang w:eastAsia="en-US"/>
+              </w:rPr>
+              <w:t xml:space="preserve"> функциональных точек</w:t>
+            </w:r>
+            <w:r>
+              <w:rPr>
+                <w:sz w:val="24"/>
+                <w:lang w:eastAsia="en-US"/>
+              </w:rPr>
+              <w:t>.</w:t>
+            </w:r>
+          </w:p>
+        </w:tc>
+      </w:tr>
+      <w:tr>
+        <w:trPr>
+          <w:trHeight w:val="105"/>
+          <w:jc w:val="center"/>
+        </w:trPr>
+        <w:tc>
+          <w:tcPr>
+            <w:tcW w:w="733" w:type="dxa"/>
+            <w:tcBorders>
+              <w:top w:val="single" w:sz="4" w:space="0" w:color="auto"/>
+              <w:left w:val="single" w:sz="4" w:space="0" w:color="auto"/>
+              <w:bottom w:val="single" w:sz="4" w:space="0" w:color="auto"/>
+              <w:right w:val="single" w:sz="4" w:space="0" w:color="auto"/>
+            </w:tcBorders>
+          </w:tcPr>
+          <w:p>
+            <w:pPr>
+              <w:pStyle w:val="a4"/>
+              <w:numPr>
+                <w:ilvl w:val="0"/>
+                <w:numId w:val="12"/>
+              </w:numPr>
+              <w:ind w:left="-12" w:right="-103" w:firstLine="0"/>
+              <w:rPr>
+                <w:sz w:val="24"/>
+                <w:lang w:eastAsia="en-US"/>
+              </w:rPr>
+            </w:pPr>
+          </w:p>
+        </w:tc>
+        <w:tc>
+          <w:tcPr>
+            <w:tcW w:w="3544" w:type="dxa"/>
+            <w:tcBorders>
+              <w:top w:val="single" w:sz="4" w:space="0" w:color="auto"/>
+              <w:left w:val="single" w:sz="4" w:space="0" w:color="auto"/>
+              <w:bottom w:val="single" w:sz="4" w:space="0" w:color="auto"/>
+              <w:right w:val="single" w:sz="4" w:space="0" w:color="auto"/>
+            </w:tcBorders>
+          </w:tcPr>
+          <w:p>
+            <w:pPr>
+              <w:pStyle w:val="colth"/>
+              <w:rPr>
+                <w:sz w:val="24"/>
+                <w:lang w:eastAsia="en-US"/>
+              </w:rPr>
+            </w:pPr>
+            <w:r>
+              <w:rPr>
+                <w:sz w:val="24"/>
+                <w:lang w:eastAsia="en-US"/>
+              </w:rPr>
+              <w:t>Приемка программного обеспечения</w:t>
+            </w:r>
+            <w:r>
+              <w:rPr>
+                <w:sz w:val="24"/>
+                <w:lang w:eastAsia="en-US"/>
+              </w:rPr>
+              <w:t>.</w:t>
+            </w:r>
+          </w:p>
+        </w:tc>
+        <w:tc>
+          <w:tcPr>
+            <w:tcW w:w="1417" w:type="dxa"/>
+            <w:tcBorders>
+              <w:top w:val="single" w:sz="4" w:space="0" w:color="auto"/>
+              <w:left w:val="single" w:sz="4" w:space="0" w:color="auto"/>
+              <w:bottom w:val="single" w:sz="4" w:space="0" w:color="auto"/>
+              <w:right w:val="single" w:sz="4" w:space="0" w:color="auto"/>
+            </w:tcBorders>
+          </w:tcPr>
+          <w:p>
+            <w:pPr>
+              <w:pStyle w:val="a4"/>
+              <w:rPr>
+                <w:sz w:val="24"/>
+                <w:lang w:eastAsia="en-US"/>
+              </w:rPr>
+            </w:pPr>
+            <w:r>
+              <w:rPr>
+                <w:sz w:val="24"/>
+                <w:lang w:eastAsia="en-US"/>
+              </w:rPr>
+              <w:t>11</w:t>
+            </w:r>
+            <w:r>
+              <w:rPr>
+                <w:sz w:val="24"/>
+                <w:lang w:eastAsia="en-US"/>
+              </w:rPr>
+              <w:t>.</w:t>
+            </w:r>
+            <w:r>
+              <w:rPr>
+                <w:sz w:val="24"/>
+                <w:lang w:eastAsia="en-US"/>
+              </w:rPr>
+              <w:t>12</w:t>
+            </w:r>
+            <w:r>
+              <w:rPr>
+                <w:sz w:val="24"/>
+                <w:lang w:eastAsia="en-US"/>
+              </w:rPr>
+              <w:t>.2017-</w:t>
+            </w:r>
+            <w:r>
+              <w:rPr>
+                <w:sz w:val="24"/>
+                <w:lang w:eastAsia="en-US"/>
+              </w:rPr>
+              <w:t>22</w:t>
+            </w:r>
+            <w:r>
+              <w:rPr>
+                <w:sz w:val="24"/>
+                <w:lang w:eastAsia="en-US"/>
+              </w:rPr>
+              <w:t>.12.2017</w:t>
+            </w:r>
+          </w:p>
+        </w:tc>
+        <w:tc>
+          <w:tcPr>
+            <w:tcW w:w="3888" w:type="dxa"/>
+            <w:tcBorders>
+              <w:top w:val="single" w:sz="4" w:space="0" w:color="auto"/>
+              <w:left w:val="single" w:sz="4" w:space="0" w:color="auto"/>
+              <w:bottom w:val="single" w:sz="4" w:space="0" w:color="auto"/>
+              <w:right w:val="single" w:sz="4" w:space="0" w:color="auto"/>
+            </w:tcBorders>
+          </w:tcPr>
+          <w:p>
+            <w:pPr>
+              <w:pStyle w:val="colth"/>
+              <w:rPr>
+                <w:sz w:val="24"/>
+                <w:lang w:eastAsia="en-US"/>
+              </w:rPr>
+            </w:pPr>
+            <w:r>
+              <w:rPr>
+                <w:sz w:val="24"/>
+                <w:lang w:eastAsia="en-US"/>
+              </w:rPr>
+              <w:t>Проведение</w:t>
+            </w:r>
+            <w:r>
+              <w:rPr>
+                <w:sz w:val="24"/>
+                <w:lang w:eastAsia="en-US"/>
+              </w:rPr>
+              <w:t xml:space="preserve"> презентаци</w:t>
+            </w:r>
+            <w:r>
+              <w:rPr>
+                <w:sz w:val="24"/>
+                <w:lang w:eastAsia="en-US"/>
+              </w:rPr>
+              <w:t>и и</w:t>
+            </w:r>
+            <w:r>
+              <w:rPr>
+                <w:sz w:val="24"/>
+                <w:lang w:eastAsia="en-US"/>
+              </w:rPr>
+              <w:t xml:space="preserve"> доклад</w:t>
+            </w:r>
+            <w:r>
+              <w:rPr>
+                <w:sz w:val="24"/>
+                <w:lang w:eastAsia="en-US"/>
+              </w:rPr>
+              <w:t>а</w:t>
+            </w:r>
+            <w:r>
+              <w:rPr>
+                <w:sz w:val="24"/>
+                <w:lang w:eastAsia="en-US"/>
+              </w:rPr>
+              <w:t xml:space="preserve"> о разработанной программе</w:t>
+            </w:r>
+            <w:r>
+              <w:rPr>
+                <w:sz w:val="24"/>
+                <w:lang w:eastAsia="en-US"/>
+              </w:rPr>
+              <w:t>.</w:t>
             </w:r>
           </w:p>
         </w:tc>
@@ -2661,8 +3901,6 @@
           <w:szCs w:val="2"/>
         </w:rPr>
       </w:pPr>
-      <w:bookmarkStart w:id="13" w:name="_GoBack"/>
-      <w:bookmarkEnd w:id="13"/>
     </w:p>
     <w:sectPr>
       <w:pgSz w:w="11906" w:h="16838"/>
@@ -3700,6 +4938,92 @@
     </w:lvl>
   </w:abstractNum>
   <w:abstractNum w:abstractNumId="9" w15:restartNumberingAfterBreak="0">
+    <w:nsid w:val="6445744B"/>
+    <w:multiLevelType w:val="hybridMultilevel"/>
+    <w:tmpl w:val="841CB152"/>
+    <w:lvl w:ilvl="0" w:tplc="0419000F">
+      <w:start w:val="1"/>
+      <w:numFmt w:val="decimal"/>
+      <w:lvlText w:val="%1."/>
+      <w:lvlJc w:val="left"/>
+      <w:pPr>
+        <w:ind w:left="720" w:hanging="360"/>
+      </w:pPr>
+    </w:lvl>
+    <w:lvl w:ilvl="1" w:tplc="04190019" w:tentative="1">
+      <w:start w:val="1"/>
+      <w:numFmt w:val="lowerLetter"/>
+      <w:lvlText w:val="%2."/>
+      <w:lvlJc w:val="left"/>
+      <w:pPr>
+        <w:ind w:left="1440" w:hanging="360"/>
+      </w:pPr>
+    </w:lvl>
+    <w:lvl w:ilvl="2" w:tplc="0419001B" w:tentative="1">
+      <w:start w:val="1"/>
+      <w:numFmt w:val="lowerRoman"/>
+      <w:lvlText w:val="%3."/>
+      <w:lvlJc w:val="right"/>
+      <w:pPr>
+        <w:ind w:left="2160" w:hanging="180"/>
+      </w:pPr>
+    </w:lvl>
+    <w:lvl w:ilvl="3" w:tplc="0419000F" w:tentative="1">
+      <w:start w:val="1"/>
+      <w:numFmt w:val="decimal"/>
+      <w:lvlText w:val="%4."/>
+      <w:lvlJc w:val="left"/>
+      <w:pPr>
+        <w:ind w:left="2880" w:hanging="360"/>
+      </w:pPr>
+    </w:lvl>
+    <w:lvl w:ilvl="4" w:tplc="04190019" w:tentative="1">
+      <w:start w:val="1"/>
+      <w:numFmt w:val="lowerLetter"/>
+      <w:lvlText w:val="%5."/>
+      <w:lvlJc w:val="left"/>
+      <w:pPr>
+        <w:ind w:left="3600" w:hanging="360"/>
+      </w:pPr>
+    </w:lvl>
+    <w:lvl w:ilvl="5" w:tplc="0419001B" w:tentative="1">
+      <w:start w:val="1"/>
+      <w:numFmt w:val="lowerRoman"/>
+      <w:lvlText w:val="%6."/>
+      <w:lvlJc w:val="right"/>
+      <w:pPr>
+        <w:ind w:left="4320" w:hanging="180"/>
+      </w:pPr>
+    </w:lvl>
+    <w:lvl w:ilvl="6" w:tplc="0419000F" w:tentative="1">
+      <w:start w:val="1"/>
+      <w:numFmt w:val="decimal"/>
+      <w:lvlText w:val="%7."/>
+      <w:lvlJc w:val="left"/>
+      <w:pPr>
+        <w:ind w:left="5040" w:hanging="360"/>
+      </w:pPr>
+    </w:lvl>
+    <w:lvl w:ilvl="7" w:tplc="04190019" w:tentative="1">
+      <w:start w:val="1"/>
+      <w:numFmt w:val="lowerLetter"/>
+      <w:lvlText w:val="%8."/>
+      <w:lvlJc w:val="left"/>
+      <w:pPr>
+        <w:ind w:left="5760" w:hanging="360"/>
+      </w:pPr>
+    </w:lvl>
+    <w:lvl w:ilvl="8" w:tplc="0419001B" w:tentative="1">
+      <w:start w:val="1"/>
+      <w:numFmt w:val="lowerRoman"/>
+      <w:lvlText w:val="%9."/>
+      <w:lvlJc w:val="right"/>
+      <w:pPr>
+        <w:ind w:left="6480" w:hanging="180"/>
+      </w:pPr>
+    </w:lvl>
+  </w:abstractNum>
+  <w:abstractNum w:abstractNumId="10" w15:restartNumberingAfterBreak="0">
     <w:nsid w:val="6B3A5C78"/>
     <w:multiLevelType w:val="hybridMultilevel"/>
     <w:tmpl w:val="EF80B8A8"/>
@@ -3814,7 +5138,7 @@
       </w:rPr>
     </w:lvl>
   </w:abstractNum>
-  <w:abstractNum w:abstractNumId="10" w15:restartNumberingAfterBreak="0">
+  <w:abstractNum w:abstractNumId="11" w15:restartNumberingAfterBreak="0">
     <w:nsid w:val="77C17CE2"/>
     <w:multiLevelType w:val="multilevel"/>
     <w:tmpl w:val="B5DC4FFC"/>
@@ -3958,7 +5282,7 @@
     <w:abstractNumId w:val="3"/>
   </w:num>
   <w:num w:numId="2">
-    <w:abstractNumId w:val="10"/>
+    <w:abstractNumId w:val="11"/>
   </w:num>
   <w:num w:numId="3">
     <w:abstractNumId w:val="6"/>
@@ -3967,7 +5291,7 @@
     <w:abstractNumId w:val="8"/>
   </w:num>
   <w:num w:numId="5">
-    <w:abstractNumId w:val="9"/>
+    <w:abstractNumId w:val="10"/>
   </w:num>
   <w:num w:numId="6">
     <w:abstractNumId w:val="2"/>
@@ -3986,6 +5310,9 @@
   </w:num>
   <w:num w:numId="11">
     <w:abstractNumId w:val="5"/>
+  </w:num>
+  <w:num w:numId="12">
+    <w:abstractNumId w:val="9"/>
   </w:num>
 </w:numbering>
 </file>
@@ -4162,7 +5489,7 @@
     <w:lsdException w:name="Table Web 2" w:semiHidden="1" w:unhideWhenUsed="1"/>
     <w:lsdException w:name="Table Web 3" w:semiHidden="1" w:unhideWhenUsed="1"/>
     <w:lsdException w:name="Balloon Text" w:semiHidden="1" w:unhideWhenUsed="1"/>
-    <w:lsdException w:name="Table Grid" w:semiHidden="1" w:uiPriority="59" w:unhideWhenUsed="1"/>
+    <w:lsdException w:name="Table Grid" w:uiPriority="59"/>
     <w:lsdException w:name="Table Theme" w:semiHidden="1" w:unhideWhenUsed="1"/>
     <w:lsdException w:name="Placeholder Text" w:semiHidden="1"/>
     <w:lsdException w:name="No Spacing" w:uiPriority="1" w:qFormat="1"/>
@@ -4402,7 +5729,6 @@
   <w:style w:type="character" w:default="1" w:styleId="DefaultParagraphFont">
     <w:name w:val="Default Paragraph Font"/>
     <w:uiPriority w:val="1"/>
-    <w:semiHidden/>
     <w:unhideWhenUsed/>
   </w:style>
   <w:style w:type="table" w:default="1" w:styleId="TableNormal">
@@ -4951,7 +6277,7 @@
 </file>
 
 <file path=customXml/itemProps1.xml><?xml version="1.0" encoding="utf-8"?>
-<ds:datastoreItem xmlns:ds="http://schemas.openxmlformats.org/officeDocument/2006/customXml" ds:itemID="{8B1C3FBC-5B7A-4BF5-96EA-DC023A9DB811}">
+<ds:datastoreItem xmlns:ds="http://schemas.openxmlformats.org/officeDocument/2006/customXml" ds:itemID="{1398CE2F-B688-4B8C-B62A-F76D4D499322}">
   <ds:schemaRefs>
     <ds:schemaRef ds:uri="http://schemas.openxmlformats.org/officeDocument/2006/bibliography"/>
   </ds:schemaRefs>

</xml_diff>

<commit_message>
Add formula for calculation sync time in technical task
</commit_message>
<xml_diff>
--- a/Тех. задание.docx
+++ b/Тех. задание.docx
@@ -1149,16 +1149,33 @@
         <w:pStyle w:val="a"/>
       </w:pPr>
       <w:r>
-        <w:t>обеспечение синхронизации</w:t>
-      </w:r>
-      <w:r>
-        <w:t xml:space="preserve"> выбранных файлов</w:t>
-      </w:r>
-      <w:r>
-        <w:rPr>
-          <w:lang w:val="en-US"/>
-        </w:rPr>
-        <w:t>;</w:t>
+        <w:t>обеспечение синхронизации файлов в течение времени, составляющему (</w:t>
+      </w:r>
+      <w:r>
+        <w:rPr>
+          <w:i/>
+        </w:rPr>
+        <w:t>размер файлов</w:t>
+      </w:r>
+      <w:r>
+        <w:rPr>
+          <w:i/>
+        </w:rPr>
+        <w:t>)</w:t>
+      </w:r>
+      <w:proofErr w:type="gramStart"/>
+      <w:r>
+        <w:rPr>
+          <w:i/>
+        </w:rPr>
+        <w:t>/(</w:t>
+      </w:r>
+      <w:proofErr w:type="gramEnd"/>
+      <w:r>
+        <w:rPr>
+          <w:i/>
+        </w:rPr>
+        <w:t>0.8 * минимальная скорость сетевого соединения участников синхронизации);</w:t>
       </w:r>
     </w:p>
     <w:p>
@@ -1168,6 +1185,8 @@
       <w:r>
         <w:t>выбор файлов/папок для синхронизации;</w:t>
       </w:r>
+      <w:bookmarkStart w:id="13" w:name="_GoBack"/>
+      <w:bookmarkEnd w:id="13"/>
     </w:p>
     <w:p>
       <w:pPr>
@@ -1401,6 +1420,7 @@
           <w:rFonts w:cs="Times New Roman"/>
           <w:szCs w:val="24"/>
         </w:rPr>
+        <w:lastRenderedPageBreak/>
         <w:t xml:space="preserve">тип процессора </w:t>
       </w:r>
       <w:r>
@@ -1441,7 +1461,6 @@
           <w:rFonts w:cs="Times New Roman"/>
           <w:szCs w:val="24"/>
         </w:rPr>
-        <w:lastRenderedPageBreak/>
         <w:t xml:space="preserve">объем </w:t>
       </w:r>
       <w:r>
@@ -2755,7 +2774,15 @@
                 <w:sz w:val="24"/>
                 <w:lang w:eastAsia="en-US"/>
               </w:rPr>
-              <w:t>Внедрение системы контроля версий в процесс разработки программного продукта.</w:t>
+              <w:t xml:space="preserve">Внедрение системы контроля </w:t>
+            </w:r>
+            <w:r>
+              <w:rPr>
+                <w:sz w:val="24"/>
+                <w:lang w:eastAsia="en-US"/>
+              </w:rPr>
+              <w:lastRenderedPageBreak/>
+              <w:t>версий в процесс разработки программного продукта.</w:t>
             </w:r>
           </w:p>
         </w:tc>
@@ -2783,6 +2810,7 @@
                 <w:sz w:val="24"/>
                 <w:lang w:eastAsia="en-US"/>
               </w:rPr>
+              <w:lastRenderedPageBreak/>
               <w:t>02</w:t>
             </w:r>
             <w:r>
@@ -2892,16 +2920,8 @@
                 <w:sz w:val="24"/>
                 <w:lang w:eastAsia="en-US"/>
               </w:rPr>
-              <w:t>Опис</w:t>
-            </w:r>
-            <w:bookmarkStart w:id="13" w:name="_GoBack"/>
-            <w:bookmarkEnd w:id="13"/>
-            <w:r>
-              <w:rPr>
-                <w:sz w:val="24"/>
-                <w:lang w:eastAsia="en-US"/>
-              </w:rPr>
-              <w:t>ание модулей, необходимых для реализации ПО.</w:t>
+              <w:lastRenderedPageBreak/>
+              <w:t>Описание модулей, необходимых для реализации ПО.</w:t>
             </w:r>
           </w:p>
           <w:p>
@@ -2918,7 +2938,6 @@
                 <w:sz w:val="24"/>
                 <w:lang w:eastAsia="en-US"/>
               </w:rPr>
-              <w:lastRenderedPageBreak/>
               <w:t>Репозиторий, обеспечивающий до</w:t>
             </w:r>
             <w:r>
@@ -6301,7 +6320,7 @@
 </file>
 
 <file path=customXml/itemProps1.xml><?xml version="1.0" encoding="utf-8"?>
-<ds:datastoreItem xmlns:ds="http://schemas.openxmlformats.org/officeDocument/2006/customXml" ds:itemID="{71137551-F100-4CAA-8154-434C4BF874F2}">
+<ds:datastoreItem xmlns:ds="http://schemas.openxmlformats.org/officeDocument/2006/customXml" ds:itemID="{587F3F80-E574-4470-9386-65A171A82D82}">
   <ds:schemaRefs>
     <ds:schemaRef ds:uri="http://schemas.openxmlformats.org/officeDocument/2006/bibliography"/>
   </ds:schemaRefs>

</xml_diff>